<commit_message>
Entrega 3 - Grupo H - MODELO2.py
</commit_message>
<xml_diff>
--- a/Informe Entrega 3 - Grupo H.docx
+++ b/Informe Entrega 3 - Grupo H.docx
@@ -1,6 +1,6 @@
 
 <file path=word/document.xml><?xml version="1.0" encoding="utf-8"?>
-<w:document xmlns:wpc="http://schemas.microsoft.com/office/word/2010/wordprocessingCanvas" xmlns:cx="http://schemas.microsoft.com/office/drawing/2014/chartex" xmlns:cx1="http://schemas.microsoft.com/office/drawing/2015/9/8/chartex" xmlns:cx2="http://schemas.microsoft.com/office/drawing/2015/10/21/chartex" xmlns:cx3="http://schemas.microsoft.com/office/drawing/2016/5/9/chartex" xmlns:cx4="http://schemas.microsoft.com/office/drawing/2016/5/10/chartex" xmlns:cx5="http://schemas.microsoft.com/office/drawing/2016/5/11/chartex" xmlns:cx6="http://schemas.microsoft.com/office/drawing/2016/5/12/chartex" xmlns:cx7="http://schemas.microsoft.com/office/drawing/2016/5/13/chartex" xmlns:cx8="http://schemas.microsoft.com/office/drawing/2016/5/14/chartex" xmlns:mc="http://schemas.openxmlformats.org/markup-compatibility/2006" xmlns:aink="http://schemas.microsoft.com/office/drawing/2016/ink" xmlns:am3d="http://schemas.microsoft.com/office/drawing/2017/model3d" xmlns:o="urn:schemas-microsoft-com:office:office" xmlns:oel="http://schemas.microsoft.com/office/2019/extlst" xmlns:r="http://schemas.openxmlformats.org/officeDocument/2006/relationships" xmlns:m="http://schemas.openxmlformats.org/officeDocument/2006/math" xmlns:v="urn:schemas-microsoft-com:vml" xmlns:wp14="http://schemas.microsoft.com/office/word/2010/wordprocessingDrawing" xmlns:wp="http://schemas.openxmlformats.org/drawingml/2006/wordprocessingDrawing" xmlns:w10="urn:schemas-microsoft-com:office:word" xmlns:w="http://schemas.openxmlformats.org/wordprocessingml/2006/main" xmlns:w14="http://schemas.microsoft.com/office/word/2010/wordml" xmlns:w15="http://schemas.microsoft.com/office/word/2012/wordml" xmlns:w16cex="http://schemas.microsoft.com/office/word/2018/wordml/cex" xmlns:w16cid="http://schemas.microsoft.com/office/word/2016/wordml/cid" xmlns:w16="http://schemas.microsoft.com/office/word/2018/wordml" xmlns:w16du="http://schemas.microsoft.com/office/word/2023/wordml/word16du" xmlns:w16sdtdh="http://schemas.microsoft.com/office/word/2020/wordml/sdtdatahash" xmlns:w16se="http://schemas.microsoft.com/office/word/2015/wordml/symex" xmlns:wpg="http://schemas.microsoft.com/office/word/2010/wordprocessingGroup" xmlns:wpi="http://schemas.microsoft.com/office/word/2010/wordprocessingInk" xmlns:wne="http://schemas.microsoft.com/office/word/2006/wordml" xmlns:wps="http://schemas.microsoft.com/office/word/2010/wordprocessingShape" mc:Ignorable="w14 w15 w16se w16cid w16 w16cex w16sdtdh w16du wp14">
+<w:document xmlns:wpc="http://schemas.microsoft.com/office/word/2010/wordprocessingCanvas" xmlns:mc="http://schemas.openxmlformats.org/markup-compatibility/2006" xmlns:o="urn:schemas-microsoft-com:office:office" xmlns:r="http://schemas.openxmlformats.org/officeDocument/2006/relationships" xmlns:m="http://schemas.openxmlformats.org/officeDocument/2006/math" xmlns:v="urn:schemas-microsoft-com:vml" xmlns:wp14="http://schemas.microsoft.com/office/word/2010/wordprocessingDrawing" xmlns:wp="http://schemas.openxmlformats.org/drawingml/2006/wordprocessingDrawing" xmlns:w10="urn:schemas-microsoft-com:office:word" xmlns:w="http://schemas.openxmlformats.org/wordprocessingml/2006/main" xmlns:w14="http://schemas.microsoft.com/office/word/2010/wordml" xmlns:w15="http://schemas.microsoft.com/office/word/2012/wordml" xmlns:wpg="http://schemas.microsoft.com/office/word/2010/wordprocessingGroup" xmlns:wpi="http://schemas.microsoft.com/office/word/2010/wordprocessingInk" xmlns:wne="http://schemas.microsoft.com/office/word/2006/wordml" xmlns:wps="http://schemas.microsoft.com/office/word/2010/wordprocessingShape" mc:Ignorable="w14 w15 wp14">
   <w:body>
     <w:p>
       <w:pPr>
@@ -590,43 +590,7 @@
         <w:rPr>
           <w:rFonts w:ascii="Times New Roman" w:hAnsi="Times New Roman" w:cs="Times New Roman"/>
         </w:rPr>
-        <w:t>gráficamente. Para ello hemos desarrollado un g</w:t>
-      </w:r>
-      <w:r>
-        <w:rPr>
-          <w:rFonts w:ascii="Times New Roman" w:hAnsi="Times New Roman" w:cs="Times New Roman"/>
-        </w:rPr>
-        <w:t>r</w:t>
-      </w:r>
-      <w:r>
-        <w:rPr>
-          <w:rFonts w:ascii="Times New Roman" w:hAnsi="Times New Roman" w:cs="Times New Roman"/>
-        </w:rPr>
-        <w:t>áfico de barras en el que en el eje vertica</w:t>
-      </w:r>
-      <w:r>
-        <w:rPr>
-          <w:rFonts w:ascii="Times New Roman" w:hAnsi="Times New Roman" w:cs="Times New Roman"/>
-        </w:rPr>
-        <w:t>l</w:t>
-      </w:r>
-      <w:r>
-        <w:rPr>
-          <w:rFonts w:ascii="Times New Roman" w:hAnsi="Times New Roman" w:cs="Times New Roman"/>
-        </w:rPr>
-        <w:t xml:space="preserve"> vienen representados todos los quirófanos y en el horizontal el número de operaciones que se realizan en cada quirófano. Dentro de cada una de las barras para cada uno de los quirófanos parecen escritos los nombres de las operaciones que se van a llevar a cabo en cada quirófano. En un principio pens</w:t>
-      </w:r>
-      <w:r>
-        <w:rPr>
-          <w:rFonts w:ascii="Times New Roman" w:hAnsi="Times New Roman" w:cs="Times New Roman"/>
-        </w:rPr>
-        <w:t>á</w:t>
-      </w:r>
-      <w:r>
-        <w:rPr>
-          <w:rFonts w:ascii="Times New Roman" w:hAnsi="Times New Roman" w:cs="Times New Roman"/>
-        </w:rPr>
-        <w:t>bamos representarlo todo por pantalla, pero nos dio la sensación de que tanto texto podría llegar a ser confuso. Hemos dejado esa parte del código como comentario justo después del código con el que se elabora el gráfico.</w:t>
+        <w:t>gráficamente. Para ello hemos desarrollado un gráfico de barras en el que en el eje vertical vienen representados todos los quirófanos y en el horizontal el número de operaciones que se realizan en cada quirófano. Dentro de cada una de las barras para cada uno de los quirófanos parecen escritos los nombres de las operaciones que se van a llevar a cabo en cada quirófano. En un principio pensábamos representarlo todo por pantalla, pero nos dio la sensación de que tanto texto podría llegar a ser confuso. Hemos dejado esa parte del código como comentario justo después del código con el que se elabora el gráfico.</w:t>
       </w:r>
     </w:p>
     <w:p>
@@ -793,19 +757,7 @@
         <w:rPr>
           <w:rFonts w:ascii="Times New Roman" w:hAnsi="Times New Roman" w:cs="Times New Roman"/>
         </w:rPr>
-        <w:t>Para visualizar de forma más concisa el resultado pensamos que lo mejor es representarlo</w:t>
-      </w:r>
-      <w:r>
-        <w:rPr>
-          <w:rFonts w:ascii="Times New Roman" w:hAnsi="Times New Roman" w:cs="Times New Roman"/>
-        </w:rPr>
-        <w:t xml:space="preserve"> </w:t>
-      </w:r>
-      <w:r>
-        <w:rPr>
-          <w:rFonts w:ascii="Times New Roman" w:hAnsi="Times New Roman" w:cs="Times New Roman"/>
-        </w:rPr>
-        <w:t>gráficamente. Para ello hemos desarrollado un gráfico de barras en el que en el eje vertical vienen representados todos los quirófanos y en el horizontal el número de operaciones que se realizan en cada quirófano. Dentro de cada una de las barras para cada uno de los quirófanos parecen escritos los nombres de las operaciones que se van a llevar a cabo en cada quirófano. En un principio pensábamos representarlo todo por pantalla, pero nos dio la sensación de que tanto texto podría llegar a ser confuso. Hemos dejado esa parte del código como comentario justo después del código con el que se elabora el gráfico.</w:t>
+        <w:t>Para visualizar de forma más concisa el resultado pensamos que lo mejor es representarlo gráficamente. Para ello hemos desarrollado un gráfico de barras en el que en el eje vertical vienen representados todos los quirófanos y en el horizontal el número de operaciones que se realizan en cada quirófano. Dentro de cada una de las barras para cada uno de los quirófanos parecen escritos los nombres de las operaciones que se van a llevar a cabo en cada quirófano. En un principio pensábamos representarlo todo por pantalla, pero nos dio la sensación de que tanto texto podría llegar a ser confuso. Hemos dejado esa parte del código como comentario justo después del código con el que se elabora el gráfico.</w:t>
       </w:r>
     </w:p>
     <w:p>
@@ -841,23 +793,13 @@
           <w:rFonts w:ascii="Times New Roman" w:hAnsi="Times New Roman" w:cs="Times New Roman"/>
         </w:rPr>
       </w:pPr>
-      <w:proofErr w:type="gramStart"/>
       <w:r>
         <w:rPr>
           <w:rFonts w:ascii="Times New Roman" w:hAnsi="Times New Roman" w:cs="Times New Roman"/>
           <w:b/>
           <w:bCs/>
         </w:rPr>
-        <w:t>Solución apartado</w:t>
-      </w:r>
-      <w:proofErr w:type="gramEnd"/>
-      <w:r>
-        <w:rPr>
-          <w:rFonts w:ascii="Times New Roman" w:hAnsi="Times New Roman" w:cs="Times New Roman"/>
-          <w:b/>
-          <w:bCs/>
-        </w:rPr>
-        <w:t xml:space="preserve"> 1</w:t>
+        <w:t>Solución apartado 1</w:t>
       </w:r>
       <w:r>
         <w:rPr>
@@ -904,6 +846,7 @@
         <w:rPr>
           <w:rFonts w:ascii="Times New Roman" w:hAnsi="Times New Roman" w:cs="Times New Roman"/>
           <w:noProof/>
+          <w:lang w:eastAsia="es-ES"/>
         </w:rPr>
         <w:drawing>
           <wp:anchor distT="0" distB="0" distL="114300" distR="114300" simplePos="0" relativeHeight="251659264" behindDoc="1" locked="0" layoutInCell="1" allowOverlap="1" wp14:anchorId="4268A25B" wp14:editId="501B66E0">
@@ -1008,23 +951,13 @@
           <w:rFonts w:ascii="Times New Roman" w:hAnsi="Times New Roman" w:cs="Times New Roman"/>
         </w:rPr>
       </w:pPr>
-      <w:proofErr w:type="gramStart"/>
       <w:r>
         <w:rPr>
           <w:rFonts w:ascii="Times New Roman" w:hAnsi="Times New Roman" w:cs="Times New Roman"/>
           <w:b/>
           <w:bCs/>
         </w:rPr>
-        <w:t>Solución apartado</w:t>
-      </w:r>
-      <w:proofErr w:type="gramEnd"/>
-      <w:r>
-        <w:rPr>
-          <w:rFonts w:ascii="Times New Roman" w:hAnsi="Times New Roman" w:cs="Times New Roman"/>
-          <w:b/>
-          <w:bCs/>
-        </w:rPr>
-        <w:t xml:space="preserve"> 2</w:t>
+        <w:t>Solución apartado 2</w:t>
       </w:r>
       <w:r>
         <w:rPr>
@@ -1077,6 +1010,7 @@
         <w:rPr>
           <w:rFonts w:ascii="Times New Roman" w:hAnsi="Times New Roman" w:cs="Times New Roman"/>
           <w:noProof/>
+          <w:lang w:eastAsia="es-ES"/>
         </w:rPr>
         <w:drawing>
           <wp:anchor distT="0" distB="0" distL="114300" distR="114300" simplePos="0" relativeHeight="251658240" behindDoc="1" locked="0" layoutInCell="1" allowOverlap="1" wp14:anchorId="7BD8145E" wp14:editId="45BBB335">
@@ -1232,6 +1166,158 @@
           <w:rFonts w:ascii="Times New Roman" w:hAnsi="Times New Roman" w:cs="Times New Roman"/>
         </w:rPr>
       </w:pPr>
+      <w:r>
+        <w:rPr>
+          <w:rFonts w:ascii="Times New Roman" w:hAnsi="Times New Roman" w:cs="Times New Roman"/>
+        </w:rPr>
+        <w:t>Ha costado bastante entender lo que realmente pedía el problema en general, pero a medida que íbamos haciéndolo lo hemos ido entendiendo mejor hasta que lo hemos entendido por completo.</w:t>
+      </w:r>
+    </w:p>
+    <w:p>
+      <w:pPr>
+        <w:pStyle w:val="Prrafodelista"/>
+        <w:numPr>
+          <w:ilvl w:val="0"/>
+          <w:numId w:val="3"/>
+        </w:numPr>
+        <w:rPr>
+          <w:rFonts w:ascii="Times New Roman" w:hAnsi="Times New Roman" w:cs="Times New Roman"/>
+        </w:rPr>
+      </w:pPr>
+      <w:r>
+        <w:rPr>
+          <w:rFonts w:ascii="Times New Roman" w:hAnsi="Times New Roman" w:cs="Times New Roman"/>
+        </w:rPr>
+        <w:t xml:space="preserve">El primer problema ha venido a la hora de leer las especialidades. Al principio las hemos escrito nosotros a mano, pero siempre daba </w:t>
+      </w:r>
+      <w:proofErr w:type="spellStart"/>
+      <w:r>
+        <w:rPr>
+          <w:rFonts w:ascii="Times New Roman" w:hAnsi="Times New Roman" w:cs="Times New Roman"/>
+        </w:rPr>
+        <w:t>KeyError</w:t>
+      </w:r>
+      <w:proofErr w:type="spellEnd"/>
+      <w:r>
+        <w:rPr>
+          <w:rFonts w:ascii="Times New Roman" w:hAnsi="Times New Roman" w:cs="Times New Roman"/>
+        </w:rPr>
+        <w:t>. El problema venia de las tildes, era necesario escribir las especialidades con las tildes si no las leía correctamente desde el Excel.</w:t>
+      </w:r>
+    </w:p>
+    <w:p>
+      <w:pPr>
+        <w:pStyle w:val="Prrafodelista"/>
+        <w:numPr>
+          <w:ilvl w:val="0"/>
+          <w:numId w:val="3"/>
+        </w:numPr>
+        <w:rPr>
+          <w:rFonts w:ascii="Times New Roman" w:hAnsi="Times New Roman" w:cs="Times New Roman"/>
+        </w:rPr>
+      </w:pPr>
+      <w:r>
+        <w:rPr>
+          <w:rFonts w:ascii="Times New Roman" w:hAnsi="Times New Roman" w:cs="Times New Roman"/>
+        </w:rPr>
+        <w:t xml:space="preserve">Hemos utilizado la columna </w:t>
+      </w:r>
+      <w:proofErr w:type="spellStart"/>
+      <w:r>
+        <w:rPr>
+          <w:rFonts w:ascii="Times New Roman" w:hAnsi="Times New Roman" w:cs="Times New Roman"/>
+        </w:rPr>
+        <w:t>Unnamed</w:t>
+      </w:r>
+      <w:proofErr w:type="spellEnd"/>
+      <w:r>
+        <w:rPr>
+          <w:rFonts w:ascii="Times New Roman" w:hAnsi="Times New Roman" w:cs="Times New Roman"/>
+        </w:rPr>
+        <w:t xml:space="preserve">: 0 del </w:t>
+      </w:r>
+      <w:proofErr w:type="spellStart"/>
+      <w:r>
+        <w:rPr>
+          <w:rFonts w:ascii="Times New Roman" w:hAnsi="Times New Roman" w:cs="Times New Roman"/>
+        </w:rPr>
+        <w:t>DataFrame</w:t>
+      </w:r>
+      <w:proofErr w:type="spellEnd"/>
+      <w:r>
+        <w:rPr>
+          <w:rFonts w:ascii="Times New Roman" w:hAnsi="Times New Roman" w:cs="Times New Roman"/>
+        </w:rPr>
+        <w:t xml:space="preserve"> costes para identificar los nombres de los quirófanos, ya que e</w:t>
+      </w:r>
+      <w:r>
+        <w:rPr>
+          <w:rFonts w:ascii="Times New Roman" w:hAnsi="Times New Roman" w:cs="Times New Roman"/>
+        </w:rPr>
+        <w:t xml:space="preserve">sta columna, aunque no tiene un </w:t>
+      </w:r>
+      <w:r>
+        <w:rPr>
+          <w:rFonts w:ascii="Times New Roman" w:hAnsi="Times New Roman" w:cs="Times New Roman"/>
+        </w:rPr>
+        <w:t xml:space="preserve">encabezado explícito en el archivo de origen, actúa como identificador único. Al cargar el archivo en pandas, esta columna se convierte en la clave principal para asociar las </w:t>
+      </w:r>
+      <w:r>
+        <w:rPr>
+          <w:rFonts w:ascii="Times New Roman" w:hAnsi="Times New Roman" w:cs="Times New Roman"/>
+        </w:rPr>
+        <w:t>operaciones con los quirófanos.</w:t>
+      </w:r>
+    </w:p>
+    <w:p>
+      <w:pPr>
+        <w:pStyle w:val="Prrafodelista"/>
+        <w:numPr>
+          <w:ilvl w:val="0"/>
+          <w:numId w:val="3"/>
+        </w:numPr>
+        <w:rPr>
+          <w:rFonts w:ascii="Times New Roman" w:hAnsi="Times New Roman" w:cs="Times New Roman"/>
+        </w:rPr>
+      </w:pPr>
+      <w:r>
+        <w:rPr>
+          <w:rFonts w:ascii="Times New Roman" w:hAnsi="Times New Roman" w:cs="Times New Roman"/>
+        </w:rPr>
+        <w:t xml:space="preserve">Se ha verificado con los Excel que los costes medios que salían de las operaciones eran las correctas y que daba </w:t>
+      </w:r>
+      <w:r>
+        <w:rPr>
+          <w:rFonts w:ascii="Times New Roman" w:hAnsi="Times New Roman" w:cs="Times New Roman"/>
+        </w:rPr>
+        <w:t>57923.62626263</w:t>
+      </w:r>
+      <w:r>
+        <w:rPr>
+          <w:rFonts w:ascii="Times New Roman" w:hAnsi="Times New Roman" w:cs="Times New Roman"/>
+        </w:rPr>
+        <w:t xml:space="preserve"> de F.O la suma de todas ellas.</w:t>
+      </w:r>
+    </w:p>
+    <w:p>
+      <w:pPr>
+        <w:pStyle w:val="Prrafodelista"/>
+        <w:numPr>
+          <w:ilvl w:val="0"/>
+          <w:numId w:val="3"/>
+        </w:numPr>
+        <w:rPr>
+          <w:rFonts w:ascii="Times New Roman" w:hAnsi="Times New Roman" w:cs="Times New Roman"/>
+        </w:rPr>
+      </w:pPr>
+      <w:r>
+        <w:rPr>
+          <w:rFonts w:ascii="Times New Roman" w:hAnsi="Times New Roman" w:cs="Times New Roman"/>
+        </w:rPr>
+        <w:t>Se ha creado un apartado para ver si las operaciones se solapaban o no y si eran factibles.</w:t>
+      </w:r>
+      <w:bookmarkStart w:id="0" w:name="_GoBack"/>
+      <w:bookmarkEnd w:id="0"/>
     </w:p>
     <w:p>
       <w:pPr>
@@ -1298,7 +1384,7 @@
 </file>
 
 <file path=word/endnotes.xml><?xml version="1.0" encoding="utf-8"?>
-<w:endnotes xmlns:wpc="http://schemas.microsoft.com/office/word/2010/wordprocessingCanvas" xmlns:cx="http://schemas.microsoft.com/office/drawing/2014/chartex" xmlns:cx1="http://schemas.microsoft.com/office/drawing/2015/9/8/chartex" xmlns:cx2="http://schemas.microsoft.com/office/drawing/2015/10/21/chartex" xmlns:cx3="http://schemas.microsoft.com/office/drawing/2016/5/9/chartex" xmlns:cx4="http://schemas.microsoft.com/office/drawing/2016/5/10/chartex" xmlns:cx5="http://schemas.microsoft.com/office/drawing/2016/5/11/chartex" xmlns:cx6="http://schemas.microsoft.com/office/drawing/2016/5/12/chartex" xmlns:cx7="http://schemas.microsoft.com/office/drawing/2016/5/13/chartex" xmlns:cx8="http://schemas.microsoft.com/office/drawing/2016/5/14/chartex" xmlns:mc="http://schemas.openxmlformats.org/markup-compatibility/2006" xmlns:aink="http://schemas.microsoft.com/office/drawing/2016/ink" xmlns:am3d="http://schemas.microsoft.com/office/drawing/2017/model3d" xmlns:o="urn:schemas-microsoft-com:office:office" xmlns:oel="http://schemas.microsoft.com/office/2019/extlst" xmlns:r="http://schemas.openxmlformats.org/officeDocument/2006/relationships" xmlns:m="http://schemas.openxmlformats.org/officeDocument/2006/math" xmlns:v="urn:schemas-microsoft-com:vml" xmlns:wp14="http://schemas.microsoft.com/office/word/2010/wordprocessingDrawing" xmlns:wp="http://schemas.openxmlformats.org/drawingml/2006/wordprocessingDrawing" xmlns:w10="urn:schemas-microsoft-com:office:word" xmlns:w="http://schemas.openxmlformats.org/wordprocessingml/2006/main" xmlns:w14="http://schemas.microsoft.com/office/word/2010/wordml" xmlns:w15="http://schemas.microsoft.com/office/word/2012/wordml" xmlns:w16cex="http://schemas.microsoft.com/office/word/2018/wordml/cex" xmlns:w16cid="http://schemas.microsoft.com/office/word/2016/wordml/cid" xmlns:w16="http://schemas.microsoft.com/office/word/2018/wordml" xmlns:w16du="http://schemas.microsoft.com/office/word/2023/wordml/word16du" xmlns:w16sdtdh="http://schemas.microsoft.com/office/word/2020/wordml/sdtdatahash" xmlns:w16se="http://schemas.microsoft.com/office/word/2015/wordml/symex" xmlns:wpg="http://schemas.microsoft.com/office/word/2010/wordprocessingGroup" xmlns:wpi="http://schemas.microsoft.com/office/word/2010/wordprocessingInk" xmlns:wne="http://schemas.microsoft.com/office/word/2006/wordml" xmlns:wps="http://schemas.microsoft.com/office/word/2010/wordprocessingShape" mc:Ignorable="w14 w15 w16se w16cid w16 w16cex w16sdtdh w16du wp14">
+<w:endnotes xmlns:wpc="http://schemas.microsoft.com/office/word/2010/wordprocessingCanvas" xmlns:mc="http://schemas.openxmlformats.org/markup-compatibility/2006" xmlns:o="urn:schemas-microsoft-com:office:office" xmlns:r="http://schemas.openxmlformats.org/officeDocument/2006/relationships" xmlns:m="http://schemas.openxmlformats.org/officeDocument/2006/math" xmlns:v="urn:schemas-microsoft-com:vml" xmlns:wp14="http://schemas.microsoft.com/office/word/2010/wordprocessingDrawing" xmlns:wp="http://schemas.openxmlformats.org/drawingml/2006/wordprocessingDrawing" xmlns:w10="urn:schemas-microsoft-com:office:word" xmlns:w="http://schemas.openxmlformats.org/wordprocessingml/2006/main" xmlns:w14="http://schemas.microsoft.com/office/word/2010/wordml" xmlns:w15="http://schemas.microsoft.com/office/word/2012/wordml" xmlns:wpg="http://schemas.microsoft.com/office/word/2010/wordprocessingGroup" xmlns:wpi="http://schemas.microsoft.com/office/word/2010/wordprocessingInk" xmlns:wne="http://schemas.microsoft.com/office/word/2006/wordml" xmlns:wps="http://schemas.microsoft.com/office/word/2010/wordprocessingShape" mc:Ignorable="w14 w15 wp14">
   <w:endnote w:type="separator" w:id="-1">
     <w:p>
       <w:pPr>
@@ -1323,7 +1409,7 @@
 </file>
 
 <file path=word/footer1.xml><?xml version="1.0" encoding="utf-8"?>
-<w:ftr xmlns:wpc="http://schemas.microsoft.com/office/word/2010/wordprocessingCanvas" xmlns:cx="http://schemas.microsoft.com/office/drawing/2014/chartex" xmlns:cx1="http://schemas.microsoft.com/office/drawing/2015/9/8/chartex" xmlns:cx2="http://schemas.microsoft.com/office/drawing/2015/10/21/chartex" xmlns:cx3="http://schemas.microsoft.com/office/drawing/2016/5/9/chartex" xmlns:cx4="http://schemas.microsoft.com/office/drawing/2016/5/10/chartex" xmlns:cx5="http://schemas.microsoft.com/office/drawing/2016/5/11/chartex" xmlns:cx6="http://schemas.microsoft.com/office/drawing/2016/5/12/chartex" xmlns:cx7="http://schemas.microsoft.com/office/drawing/2016/5/13/chartex" xmlns:cx8="http://schemas.microsoft.com/office/drawing/2016/5/14/chartex" xmlns:mc="http://schemas.openxmlformats.org/markup-compatibility/2006" xmlns:aink="http://schemas.microsoft.com/office/drawing/2016/ink" xmlns:am3d="http://schemas.microsoft.com/office/drawing/2017/model3d" xmlns:o="urn:schemas-microsoft-com:office:office" xmlns:oel="http://schemas.microsoft.com/office/2019/extlst" xmlns:r="http://schemas.openxmlformats.org/officeDocument/2006/relationships" xmlns:m="http://schemas.openxmlformats.org/officeDocument/2006/math" xmlns:v="urn:schemas-microsoft-com:vml" xmlns:wp14="http://schemas.microsoft.com/office/word/2010/wordprocessingDrawing" xmlns:wp="http://schemas.openxmlformats.org/drawingml/2006/wordprocessingDrawing" xmlns:w10="urn:schemas-microsoft-com:office:word" xmlns:w="http://schemas.openxmlformats.org/wordprocessingml/2006/main" xmlns:w14="http://schemas.microsoft.com/office/word/2010/wordml" xmlns:w15="http://schemas.microsoft.com/office/word/2012/wordml" xmlns:w16cex="http://schemas.microsoft.com/office/word/2018/wordml/cex" xmlns:w16cid="http://schemas.microsoft.com/office/word/2016/wordml/cid" xmlns:w16="http://schemas.microsoft.com/office/word/2018/wordml" xmlns:w16du="http://schemas.microsoft.com/office/word/2023/wordml/word16du" xmlns:w16sdtdh="http://schemas.microsoft.com/office/word/2020/wordml/sdtdatahash" xmlns:w16se="http://schemas.microsoft.com/office/word/2015/wordml/symex" xmlns:wpg="http://schemas.microsoft.com/office/word/2010/wordprocessingGroup" xmlns:wpi="http://schemas.microsoft.com/office/word/2010/wordprocessingInk" xmlns:wne="http://schemas.microsoft.com/office/word/2006/wordml" xmlns:wps="http://schemas.microsoft.com/office/word/2010/wordprocessingShape" mc:Ignorable="w14 w15 w16se w16cid w16 w16cex w16sdtdh w16du wp14">
+<w:ftr xmlns:wpc="http://schemas.microsoft.com/office/word/2010/wordprocessingCanvas" xmlns:mc="http://schemas.openxmlformats.org/markup-compatibility/2006" xmlns:o="urn:schemas-microsoft-com:office:office" xmlns:r="http://schemas.openxmlformats.org/officeDocument/2006/relationships" xmlns:m="http://schemas.openxmlformats.org/officeDocument/2006/math" xmlns:v="urn:schemas-microsoft-com:vml" xmlns:wp14="http://schemas.microsoft.com/office/word/2010/wordprocessingDrawing" xmlns:wp="http://schemas.openxmlformats.org/drawingml/2006/wordprocessingDrawing" xmlns:w10="urn:schemas-microsoft-com:office:word" xmlns:w="http://schemas.openxmlformats.org/wordprocessingml/2006/main" xmlns:w14="http://schemas.microsoft.com/office/word/2010/wordml" xmlns:w15="http://schemas.microsoft.com/office/word/2012/wordml" xmlns:wpg="http://schemas.microsoft.com/office/word/2010/wordprocessingGroup" xmlns:wpi="http://schemas.microsoft.com/office/word/2010/wordprocessingInk" xmlns:wne="http://schemas.microsoft.com/office/word/2006/wordml" xmlns:wps="http://schemas.microsoft.com/office/word/2010/wordprocessingShape" mc:Ignorable="w14 w15 wp14">
   <w:sdt>
     <w:sdtPr>
       <w:rPr>
@@ -1337,6 +1423,7 @@
         <w:docPartUnique/>
       </w:docPartObj>
     </w:sdtPr>
+    <w:sdtEndPr/>
     <w:sdtContent>
       <w:p>
         <w:pPr>
@@ -1354,6 +1441,7 @@
             <w:noProof/>
             <w:sz w:val="20"/>
             <w:szCs w:val="20"/>
+            <w:lang w:eastAsia="es-ES"/>
           </w:rPr>
           <mc:AlternateContent>
             <mc:Choice Requires="wps">
@@ -1413,7 +1501,7 @@
                 </wp:anchor>
               </w:drawing>
             </mc:Choice>
-            <mc:Fallback>
+            <mc:Fallback xmlns:w16se="http://schemas.microsoft.com/office/word/2015/wordml/symex" xmlns:w16sdtdh="http://schemas.microsoft.com/office/word/2020/wordml/sdtdatahash" xmlns:w16du="http://schemas.microsoft.com/office/word/2023/wordml/word16du" xmlns:w16="http://schemas.microsoft.com/office/word/2018/wordml" xmlns:w16cid="http://schemas.microsoft.com/office/word/2016/wordml/cid" xmlns:w16cex="http://schemas.microsoft.com/office/word/2018/wordml/cex" xmlns:oel="http://schemas.microsoft.com/office/2019/extlst" xmlns:am3d="http://schemas.microsoft.com/office/drawing/2017/model3d" xmlns:aink="http://schemas.microsoft.com/office/drawing/2016/ink" xmlns:cx8="http://schemas.microsoft.com/office/drawing/2016/5/14/chartex" xmlns:cx7="http://schemas.microsoft.com/office/drawing/2016/5/13/chartex" xmlns:cx6="http://schemas.microsoft.com/office/drawing/2016/5/12/chartex" xmlns:cx5="http://schemas.microsoft.com/office/drawing/2016/5/11/chartex" xmlns:cx4="http://schemas.microsoft.com/office/drawing/2016/5/10/chartex" xmlns:cx3="http://schemas.microsoft.com/office/drawing/2016/5/9/chartex" xmlns:cx2="http://schemas.microsoft.com/office/drawing/2015/10/21/chartex" xmlns:cx1="http://schemas.microsoft.com/office/drawing/2015/9/8/chartex" xmlns:cx="http://schemas.microsoft.com/office/drawing/2014/chartex">
               <w:pict>
                 <v:line w14:anchorId="63D7B7B6" id="Conector recto 1" o:spid="_x0000_s1026" style="position:absolute;z-index:251661312;visibility:visible;mso-wrap-style:square;mso-width-percent:0;mso-wrap-distance-left:9pt;mso-wrap-distance-top:0;mso-wrap-distance-right:9pt;mso-wrap-distance-bottom:0;mso-position-horizontal:absolute;mso-position-horizontal-relative:text;mso-position-vertical:absolute;mso-position-vertical-relative:text;mso-width-percent:0;mso-width-relative:margin" from="0,7.4pt" to="425.5pt,7.4pt" o:gfxdata="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" strokecolor="black [3213]" strokeweight=".5pt">
                   <v:stroke joinstyle="miter"/>
@@ -1503,10 +1591,11 @@
         <w:r>
           <w:rPr>
             <w:rFonts w:ascii="Times New Roman" w:hAnsi="Times New Roman" w:cs="Times New Roman"/>
+            <w:noProof/>
             <w:sz w:val="22"/>
             <w:szCs w:val="22"/>
           </w:rPr>
-          <w:t>2</w:t>
+          <w:t>3</w:t>
         </w:r>
         <w:r>
           <w:rPr>
@@ -1528,7 +1617,7 @@
 </file>
 
 <file path=word/footnotes.xml><?xml version="1.0" encoding="utf-8"?>
-<w:footnotes xmlns:wpc="http://schemas.microsoft.com/office/word/2010/wordprocessingCanvas" xmlns:cx="http://schemas.microsoft.com/office/drawing/2014/chartex" xmlns:cx1="http://schemas.microsoft.com/office/drawing/2015/9/8/chartex" xmlns:cx2="http://schemas.microsoft.com/office/drawing/2015/10/21/chartex" xmlns:cx3="http://schemas.microsoft.com/office/drawing/2016/5/9/chartex" xmlns:cx4="http://schemas.microsoft.com/office/drawing/2016/5/10/chartex" xmlns:cx5="http://schemas.microsoft.com/office/drawing/2016/5/11/chartex" xmlns:cx6="http://schemas.microsoft.com/office/drawing/2016/5/12/chartex" xmlns:cx7="http://schemas.microsoft.com/office/drawing/2016/5/13/chartex" xmlns:cx8="http://schemas.microsoft.com/office/drawing/2016/5/14/chartex" xmlns:mc="http://schemas.openxmlformats.org/markup-compatibility/2006" xmlns:aink="http://schemas.microsoft.com/office/drawing/2016/ink" xmlns:am3d="http://schemas.microsoft.com/office/drawing/2017/model3d" xmlns:o="urn:schemas-microsoft-com:office:office" xmlns:oel="http://schemas.microsoft.com/office/2019/extlst" xmlns:r="http://schemas.openxmlformats.org/officeDocument/2006/relationships" xmlns:m="http://schemas.openxmlformats.org/officeDocument/2006/math" xmlns:v="urn:schemas-microsoft-com:vml" xmlns:wp14="http://schemas.microsoft.com/office/word/2010/wordprocessingDrawing" xmlns:wp="http://schemas.openxmlformats.org/drawingml/2006/wordprocessingDrawing" xmlns:w10="urn:schemas-microsoft-com:office:word" xmlns:w="http://schemas.openxmlformats.org/wordprocessingml/2006/main" xmlns:w14="http://schemas.microsoft.com/office/word/2010/wordml" xmlns:w15="http://schemas.microsoft.com/office/word/2012/wordml" xmlns:w16cex="http://schemas.microsoft.com/office/word/2018/wordml/cex" xmlns:w16cid="http://schemas.microsoft.com/office/word/2016/wordml/cid" xmlns:w16="http://schemas.microsoft.com/office/word/2018/wordml" xmlns:w16du="http://schemas.microsoft.com/office/word/2023/wordml/word16du" xmlns:w16sdtdh="http://schemas.microsoft.com/office/word/2020/wordml/sdtdatahash" xmlns:w16se="http://schemas.microsoft.com/office/word/2015/wordml/symex" xmlns:wpg="http://schemas.microsoft.com/office/word/2010/wordprocessingGroup" xmlns:wpi="http://schemas.microsoft.com/office/word/2010/wordprocessingInk" xmlns:wne="http://schemas.microsoft.com/office/word/2006/wordml" xmlns:wps="http://schemas.microsoft.com/office/word/2010/wordprocessingShape" mc:Ignorable="w14 w15 w16se w16cid w16 w16cex w16sdtdh w16du wp14">
+<w:footnotes xmlns:wpc="http://schemas.microsoft.com/office/word/2010/wordprocessingCanvas" xmlns:mc="http://schemas.openxmlformats.org/markup-compatibility/2006" xmlns:o="urn:schemas-microsoft-com:office:office" xmlns:r="http://schemas.openxmlformats.org/officeDocument/2006/relationships" xmlns:m="http://schemas.openxmlformats.org/officeDocument/2006/math" xmlns:v="urn:schemas-microsoft-com:vml" xmlns:wp14="http://schemas.microsoft.com/office/word/2010/wordprocessingDrawing" xmlns:wp="http://schemas.openxmlformats.org/drawingml/2006/wordprocessingDrawing" xmlns:w10="urn:schemas-microsoft-com:office:word" xmlns:w="http://schemas.openxmlformats.org/wordprocessingml/2006/main" xmlns:w14="http://schemas.microsoft.com/office/word/2010/wordml" xmlns:w15="http://schemas.microsoft.com/office/word/2012/wordml" xmlns:wpg="http://schemas.microsoft.com/office/word/2010/wordprocessingGroup" xmlns:wpi="http://schemas.microsoft.com/office/word/2010/wordprocessingInk" xmlns:wne="http://schemas.microsoft.com/office/word/2006/wordml" xmlns:wps="http://schemas.microsoft.com/office/word/2010/wordprocessingShape" mc:Ignorable="w14 w15 wp14">
   <w:footnote w:type="separator" w:id="-1">
     <w:p>
       <w:pPr>
@@ -1553,7 +1642,7 @@
 </file>
 
 <file path=word/header1.xml><?xml version="1.0" encoding="utf-8"?>
-<w:hdr xmlns:wpc="http://schemas.microsoft.com/office/word/2010/wordprocessingCanvas" xmlns:cx="http://schemas.microsoft.com/office/drawing/2014/chartex" xmlns:cx1="http://schemas.microsoft.com/office/drawing/2015/9/8/chartex" xmlns:cx2="http://schemas.microsoft.com/office/drawing/2015/10/21/chartex" xmlns:cx3="http://schemas.microsoft.com/office/drawing/2016/5/9/chartex" xmlns:cx4="http://schemas.microsoft.com/office/drawing/2016/5/10/chartex" xmlns:cx5="http://schemas.microsoft.com/office/drawing/2016/5/11/chartex" xmlns:cx6="http://schemas.microsoft.com/office/drawing/2016/5/12/chartex" xmlns:cx7="http://schemas.microsoft.com/office/drawing/2016/5/13/chartex" xmlns:cx8="http://schemas.microsoft.com/office/drawing/2016/5/14/chartex" xmlns:mc="http://schemas.openxmlformats.org/markup-compatibility/2006" xmlns:aink="http://schemas.microsoft.com/office/drawing/2016/ink" xmlns:am3d="http://schemas.microsoft.com/office/drawing/2017/model3d" xmlns:o="urn:schemas-microsoft-com:office:office" xmlns:oel="http://schemas.microsoft.com/office/2019/extlst" xmlns:r="http://schemas.openxmlformats.org/officeDocument/2006/relationships" xmlns:m="http://schemas.openxmlformats.org/officeDocument/2006/math" xmlns:v="urn:schemas-microsoft-com:vml" xmlns:wp14="http://schemas.microsoft.com/office/word/2010/wordprocessingDrawing" xmlns:wp="http://schemas.openxmlformats.org/drawingml/2006/wordprocessingDrawing" xmlns:w10="urn:schemas-microsoft-com:office:word" xmlns:w="http://schemas.openxmlformats.org/wordprocessingml/2006/main" xmlns:w14="http://schemas.microsoft.com/office/word/2010/wordml" xmlns:w15="http://schemas.microsoft.com/office/word/2012/wordml" xmlns:w16cex="http://schemas.microsoft.com/office/word/2018/wordml/cex" xmlns:w16cid="http://schemas.microsoft.com/office/word/2016/wordml/cid" xmlns:w16="http://schemas.microsoft.com/office/word/2018/wordml" xmlns:w16du="http://schemas.microsoft.com/office/word/2023/wordml/word16du" xmlns:w16sdtdh="http://schemas.microsoft.com/office/word/2020/wordml/sdtdatahash" xmlns:w16se="http://schemas.microsoft.com/office/word/2015/wordml/symex" xmlns:wpg="http://schemas.microsoft.com/office/word/2010/wordprocessingGroup" xmlns:wpi="http://schemas.microsoft.com/office/word/2010/wordprocessingInk" xmlns:wne="http://schemas.microsoft.com/office/word/2006/wordml" xmlns:wps="http://schemas.microsoft.com/office/word/2010/wordprocessingShape" mc:Ignorable="w14 w15 w16se w16cid w16 w16cex w16sdtdh w16du wp14">
+<w:hdr xmlns:wpc="http://schemas.microsoft.com/office/word/2010/wordprocessingCanvas" xmlns:mc="http://schemas.openxmlformats.org/markup-compatibility/2006" xmlns:o="urn:schemas-microsoft-com:office:office" xmlns:r="http://schemas.openxmlformats.org/officeDocument/2006/relationships" xmlns:m="http://schemas.openxmlformats.org/officeDocument/2006/math" xmlns:v="urn:schemas-microsoft-com:vml" xmlns:wp14="http://schemas.microsoft.com/office/word/2010/wordprocessingDrawing" xmlns:wp="http://schemas.openxmlformats.org/drawingml/2006/wordprocessingDrawing" xmlns:w10="urn:schemas-microsoft-com:office:word" xmlns:w="http://schemas.openxmlformats.org/wordprocessingml/2006/main" xmlns:w14="http://schemas.microsoft.com/office/word/2010/wordml" xmlns:w15="http://schemas.microsoft.com/office/word/2012/wordml" xmlns:wpg="http://schemas.microsoft.com/office/word/2010/wordprocessingGroup" xmlns:wpi="http://schemas.microsoft.com/office/word/2010/wordprocessingInk" xmlns:wne="http://schemas.microsoft.com/office/word/2006/wordml" xmlns:wps="http://schemas.microsoft.com/office/word/2010/wordprocessingShape" mc:Ignorable="w14 w15 wp14">
   <w:p>
     <w:pPr>
       <w:pStyle w:val="Encabezado"/>
@@ -1613,6 +1702,7 @@
         <w:noProof/>
         <w:sz w:val="22"/>
         <w:szCs w:val="22"/>
+        <w:lang w:eastAsia="es-ES"/>
       </w:rPr>
       <mc:AlternateContent>
         <mc:Choice Requires="wps">
@@ -1672,7 +1762,7 @@
             </wp:anchor>
           </w:drawing>
         </mc:Choice>
-        <mc:Fallback>
+        <mc:Fallback xmlns:w16se="http://schemas.microsoft.com/office/word/2015/wordml/symex" xmlns:w16sdtdh="http://schemas.microsoft.com/office/word/2020/wordml/sdtdatahash" xmlns:w16du="http://schemas.microsoft.com/office/word/2023/wordml/word16du" xmlns:w16="http://schemas.microsoft.com/office/word/2018/wordml" xmlns:w16cid="http://schemas.microsoft.com/office/word/2016/wordml/cid" xmlns:w16cex="http://schemas.microsoft.com/office/word/2018/wordml/cex" xmlns:oel="http://schemas.microsoft.com/office/2019/extlst" xmlns:am3d="http://schemas.microsoft.com/office/drawing/2017/model3d" xmlns:aink="http://schemas.microsoft.com/office/drawing/2016/ink" xmlns:cx8="http://schemas.microsoft.com/office/drawing/2016/5/14/chartex" xmlns:cx7="http://schemas.microsoft.com/office/drawing/2016/5/13/chartex" xmlns:cx6="http://schemas.microsoft.com/office/drawing/2016/5/12/chartex" xmlns:cx5="http://schemas.microsoft.com/office/drawing/2016/5/11/chartex" xmlns:cx4="http://schemas.microsoft.com/office/drawing/2016/5/10/chartex" xmlns:cx3="http://schemas.microsoft.com/office/drawing/2016/5/9/chartex" xmlns:cx2="http://schemas.microsoft.com/office/drawing/2015/10/21/chartex" xmlns:cx1="http://schemas.microsoft.com/office/drawing/2015/9/8/chartex" xmlns:cx="http://schemas.microsoft.com/office/drawing/2014/chartex">
           <w:pict>
             <v:line w14:anchorId="211DC74A" id="Conector recto 1" o:spid="_x0000_s1026" style="position:absolute;z-index:251659264;visibility:visible;mso-wrap-style:square;mso-width-percent:0;mso-wrap-distance-left:9pt;mso-wrap-distance-top:0;mso-wrap-distance-right:9pt;mso-wrap-distance-bottom:0;mso-position-horizontal:absolute;mso-position-horizontal-relative:text;mso-position-vertical:absolute;mso-position-vertical-relative:text;mso-width-percent:0;mso-width-relative:margin" from="-.6pt,10.55pt" to="424.9pt,10.55pt" o:gfxdata="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" strokecolor="black [3213]" strokeweight=".5pt">
               <v:stroke joinstyle="miter"/>
@@ -1686,7 +1776,7 @@
 </file>
 
 <file path=word/numbering.xml><?xml version="1.0" encoding="utf-8"?>
-<w:numbering xmlns:wpc="http://schemas.microsoft.com/office/word/2010/wordprocessingCanvas" xmlns:cx="http://schemas.microsoft.com/office/drawing/2014/chartex" xmlns:cx1="http://schemas.microsoft.com/office/drawing/2015/9/8/chartex" xmlns:cx2="http://schemas.microsoft.com/office/drawing/2015/10/21/chartex" xmlns:cx3="http://schemas.microsoft.com/office/drawing/2016/5/9/chartex" xmlns:cx4="http://schemas.microsoft.com/office/drawing/2016/5/10/chartex" xmlns:cx5="http://schemas.microsoft.com/office/drawing/2016/5/11/chartex" xmlns:cx6="http://schemas.microsoft.com/office/drawing/2016/5/12/chartex" xmlns:cx7="http://schemas.microsoft.com/office/drawing/2016/5/13/chartex" xmlns:cx8="http://schemas.microsoft.com/office/drawing/2016/5/14/chartex" xmlns:mc="http://schemas.openxmlformats.org/markup-compatibility/2006" xmlns:aink="http://schemas.microsoft.com/office/drawing/2016/ink" xmlns:am3d="http://schemas.microsoft.com/office/drawing/2017/model3d" xmlns:o="urn:schemas-microsoft-com:office:office" xmlns:oel="http://schemas.microsoft.com/office/2019/extlst" xmlns:r="http://schemas.openxmlformats.org/officeDocument/2006/relationships" xmlns:m="http://schemas.openxmlformats.org/officeDocument/2006/math" xmlns:v="urn:schemas-microsoft-com:vml" xmlns:wp14="http://schemas.microsoft.com/office/word/2010/wordprocessingDrawing" xmlns:wp="http://schemas.openxmlformats.org/drawingml/2006/wordprocessingDrawing" xmlns:w10="urn:schemas-microsoft-com:office:word" xmlns:w="http://schemas.openxmlformats.org/wordprocessingml/2006/main" xmlns:w14="http://schemas.microsoft.com/office/word/2010/wordml" xmlns:w15="http://schemas.microsoft.com/office/word/2012/wordml" xmlns:w16cex="http://schemas.microsoft.com/office/word/2018/wordml/cex" xmlns:w16cid="http://schemas.microsoft.com/office/word/2016/wordml/cid" xmlns:w16="http://schemas.microsoft.com/office/word/2018/wordml" xmlns:w16du="http://schemas.microsoft.com/office/word/2023/wordml/word16du" xmlns:w16sdtdh="http://schemas.microsoft.com/office/word/2020/wordml/sdtdatahash" xmlns:w16se="http://schemas.microsoft.com/office/word/2015/wordml/symex" xmlns:wpg="http://schemas.microsoft.com/office/word/2010/wordprocessingGroup" xmlns:wpi="http://schemas.microsoft.com/office/word/2010/wordprocessingInk" xmlns:wne="http://schemas.microsoft.com/office/word/2006/wordml" xmlns:wps="http://schemas.microsoft.com/office/word/2010/wordprocessingShape" mc:Ignorable="w14 w15 w16se w16cid w16 w16cex w16sdtdh w16du wp14">
+<w:numbering xmlns:wpc="http://schemas.microsoft.com/office/word/2010/wordprocessingCanvas" xmlns:mc="http://schemas.openxmlformats.org/markup-compatibility/2006" xmlns:o="urn:schemas-microsoft-com:office:office" xmlns:r="http://schemas.openxmlformats.org/officeDocument/2006/relationships" xmlns:m="http://schemas.openxmlformats.org/officeDocument/2006/math" xmlns:v="urn:schemas-microsoft-com:vml" xmlns:wp14="http://schemas.microsoft.com/office/word/2010/wordprocessingDrawing" xmlns:wp="http://schemas.openxmlformats.org/drawingml/2006/wordprocessingDrawing" xmlns:w10="urn:schemas-microsoft-com:office:word" xmlns:w="http://schemas.openxmlformats.org/wordprocessingml/2006/main" xmlns:w14="http://schemas.microsoft.com/office/word/2010/wordml" xmlns:w15="http://schemas.microsoft.com/office/word/2012/wordml" xmlns:wpg="http://schemas.microsoft.com/office/word/2010/wordprocessingGroup" xmlns:wpi="http://schemas.microsoft.com/office/word/2010/wordprocessingInk" xmlns:wne="http://schemas.microsoft.com/office/word/2006/wordml" xmlns:wps="http://schemas.microsoft.com/office/word/2010/wordprocessingShape" mc:Ignorable="w14 w15 wp14">
   <w:abstractNum w:abstractNumId="0" w15:restartNumberingAfterBreak="0">
     <w:nsid w:val="35D563B7"/>
     <w:multiLevelType w:val="hybridMultilevel"/>
@@ -2139,23 +2229,23 @@
       </w:rPr>
     </w:lvl>
   </w:abstractNum>
-  <w:num w:numId="1" w16cid:durableId="1691252431">
+  <w:num w:numId="1">
     <w:abstractNumId w:val="1"/>
   </w:num>
-  <w:num w:numId="2" w16cid:durableId="72048994">
+  <w:num w:numId="2">
     <w:abstractNumId w:val="0"/>
   </w:num>
-  <w:num w:numId="3" w16cid:durableId="870143790">
+  <w:num w:numId="3">
     <w:abstractNumId w:val="3"/>
   </w:num>
-  <w:num w:numId="4" w16cid:durableId="198057093">
+  <w:num w:numId="4">
     <w:abstractNumId w:val="2"/>
   </w:num>
 </w:numbering>
 </file>
 
 <file path=word/styles.xml><?xml version="1.0" encoding="utf-8"?>
-<w:styles xmlns:mc="http://schemas.openxmlformats.org/markup-compatibility/2006" xmlns:r="http://schemas.openxmlformats.org/officeDocument/2006/relationships" xmlns:w="http://schemas.openxmlformats.org/wordprocessingml/2006/main" xmlns:w14="http://schemas.microsoft.com/office/word/2010/wordml" xmlns:w15="http://schemas.microsoft.com/office/word/2012/wordml" xmlns:w16cex="http://schemas.microsoft.com/office/word/2018/wordml/cex" xmlns:w16cid="http://schemas.microsoft.com/office/word/2016/wordml/cid" xmlns:w16="http://schemas.microsoft.com/office/word/2018/wordml" xmlns:w16du="http://schemas.microsoft.com/office/word/2023/wordml/word16du" xmlns:w16sdtdh="http://schemas.microsoft.com/office/word/2020/wordml/sdtdatahash" xmlns:w16se="http://schemas.microsoft.com/office/word/2015/wordml/symex" mc:Ignorable="w14 w15 w16se w16cid w16 w16cex w16sdtdh w16du">
+<w:styles xmlns:mc="http://schemas.openxmlformats.org/markup-compatibility/2006" xmlns:r="http://schemas.openxmlformats.org/officeDocument/2006/relationships" xmlns:w="http://schemas.openxmlformats.org/wordprocessingml/2006/main" xmlns:w14="http://schemas.microsoft.com/office/word/2010/wordml" xmlns:w15="http://schemas.microsoft.com/office/word/2012/wordml" mc:Ignorable="w14 w15">
   <w:docDefaults>
     <w:rPrDefault>
       <w:rPr>
@@ -2173,7 +2263,7 @@
       </w:pPr>
     </w:pPrDefault>
   </w:docDefaults>
-  <w:latentStyles w:defLockedState="0" w:defUIPriority="99" w:defSemiHidden="0" w:defUnhideWhenUsed="0" w:defQFormat="0" w:count="376">
+  <w:latentStyles w:defLockedState="0" w:defUIPriority="99" w:defSemiHidden="0" w:defUnhideWhenUsed="0" w:defQFormat="0" w:count="371">
     <w:lsdException w:name="Normal" w:uiPriority="0" w:qFormat="1"/>
     <w:lsdException w:name="heading 1" w:uiPriority="9" w:qFormat="1"/>
     <w:lsdException w:name="heading 2" w:semiHidden="1" w:uiPriority="9" w:unhideWhenUsed="1" w:qFormat="1"/>
@@ -2545,11 +2635,6 @@
     <w:lsdException w:name="List Table 5 Dark Accent 6" w:uiPriority="50"/>
     <w:lsdException w:name="List Table 6 Colorful Accent 6" w:uiPriority="51"/>
     <w:lsdException w:name="List Table 7 Colorful Accent 6" w:uiPriority="52"/>
-    <w:lsdException w:name="Mention" w:semiHidden="1" w:unhideWhenUsed="1"/>
-    <w:lsdException w:name="Smart Hyperlink" w:semiHidden="1" w:unhideWhenUsed="1"/>
-    <w:lsdException w:name="Hashtag" w:semiHidden="1" w:unhideWhenUsed="1"/>
-    <w:lsdException w:name="Unresolved Mention" w:semiHidden="1" w:unhideWhenUsed="1"/>
-    <w:lsdException w:name="Smart Link" w:semiHidden="1" w:unhideWhenUsed="1"/>
   </w:latentStyles>
   <w:style w:type="paragraph" w:default="1" w:styleId="Normal">
     <w:name w:val="Normal"/>
@@ -2900,11 +2985,11 @@
       <w:color w:val="272727" w:themeColor="text1" w:themeTint="D8"/>
     </w:rPr>
   </w:style>
-  <w:style w:type="paragraph" w:styleId="Ttulo">
+  <w:style w:type="paragraph" w:styleId="Puesto">
     <w:name w:val="Title"/>
     <w:basedOn w:val="Normal"/>
     <w:next w:val="Normal"/>
-    <w:link w:val="TtuloCar"/>
+    <w:link w:val="PuestoCar"/>
     <w:uiPriority w:val="10"/>
     <w:qFormat/>
     <w:rsid w:val="00B21A43"/>
@@ -2920,10 +3005,10 @@
       <w:szCs w:val="56"/>
     </w:rPr>
   </w:style>
-  <w:style w:type="character" w:customStyle="1" w:styleId="TtuloCar">
-    <w:name w:val="Título Car"/>
+  <w:style w:type="character" w:customStyle="1" w:styleId="PuestoCar">
+    <w:name w:val="Puesto Car"/>
     <w:basedOn w:val="Fuentedeprrafopredeter"/>
-    <w:link w:val="Ttulo"/>
+    <w:link w:val="Puesto"/>
     <w:uiPriority w:val="10"/>
     <w:rsid w:val="00B21A43"/>
     <w:rPr>
@@ -3418,7 +3503,7 @@
 </file>
 
 <file path=customXml/itemProps1.xml><?xml version="1.0" encoding="utf-8"?>
-<ds:datastoreItem xmlns:ds="http://schemas.openxmlformats.org/officeDocument/2006/customXml" ds:itemID="{32D3D252-DA83-4D36-AA21-3BE5647266B3}">
+<ds:datastoreItem xmlns:ds="http://schemas.openxmlformats.org/officeDocument/2006/customXml" ds:itemID="{C1BB6638-0D1C-4CA0-A7C0-E2CE45A5BDF5}">
   <ds:schemaRefs>
     <ds:schemaRef ds:uri="http://schemas.openxmlformats.org/officeDocument/2006/bibliography"/>
   </ds:schemaRefs>

</xml_diff>